<commit_message>
more with syntax updates
</commit_message>
<xml_diff>
--- a/templates 03-07.docx
+++ b/templates 03-07.docx
@@ -358,8 +358,6 @@
         <w:adjustRightInd w:val="0"/>
         <w:rPr>
           <w:rFonts w:ascii="Times New Roman" w:hAnsi="Times New Roman" w:cs="Times New Roman"/>
-          <w:sz w:val="30"/>
-          <w:szCs w:val="30"/>
         </w:rPr>
       </w:pPr>
       <w:proofErr w:type="gramStart"/>
@@ -369,8 +367,6 @@
           <w:b/>
           <w:bCs/>
           <w:color w:val="7F0055"/>
-          <w:sz w:val="30"/>
-          <w:szCs w:val="30"/>
         </w:rPr>
         <w:t>int</w:t>
       </w:r>
@@ -378,8 +374,6 @@
         <w:rPr>
           <w:rFonts w:ascii="Times New Roman" w:hAnsi="Times New Roman" w:cs="Times New Roman"/>
           <w:color w:val="000000"/>
-          <w:sz w:val="30"/>
-          <w:szCs w:val="30"/>
         </w:rPr>
         <w:t>[</w:t>
       </w:r>
@@ -388,8 +382,6 @@
         <w:rPr>
           <w:rFonts w:ascii="Times New Roman" w:hAnsi="Times New Roman" w:cs="Times New Roman"/>
           <w:color w:val="000000"/>
-          <w:sz w:val="30"/>
-          <w:szCs w:val="30"/>
         </w:rPr>
         <w:t xml:space="preserve">] </w:t>
       </w:r>
@@ -398,8 +390,6 @@
         <w:rPr>
           <w:rFonts w:ascii="Times New Roman" w:hAnsi="Times New Roman" w:cs="Times New Roman"/>
           <w:color w:val="000000"/>
-          <w:sz w:val="30"/>
-          <w:szCs w:val="30"/>
         </w:rPr>
         <w:t>dp</w:t>
       </w:r>
@@ -408,8 +398,6 @@
         <w:rPr>
           <w:rFonts w:ascii="Times New Roman" w:hAnsi="Times New Roman" w:cs="Times New Roman"/>
           <w:color w:val="000000"/>
-          <w:sz w:val="30"/>
-          <w:szCs w:val="30"/>
         </w:rPr>
         <w:t xml:space="preserve"> = </w:t>
       </w:r>
@@ -419,8 +407,6 @@
           <w:b/>
           <w:bCs/>
           <w:color w:val="7F0055"/>
-          <w:sz w:val="30"/>
-          <w:szCs w:val="30"/>
         </w:rPr>
         <w:t>new</w:t>
       </w:r>
@@ -428,8 +414,6 @@
         <w:rPr>
           <w:rFonts w:ascii="Times New Roman" w:hAnsi="Times New Roman" w:cs="Times New Roman"/>
           <w:color w:val="000000"/>
-          <w:sz w:val="30"/>
-          <w:szCs w:val="30"/>
         </w:rPr>
         <w:t xml:space="preserve"> </w:t>
       </w:r>
@@ -439,8 +423,6 @@
           <w:b/>
           <w:bCs/>
           <w:color w:val="7F0055"/>
-          <w:sz w:val="30"/>
-          <w:szCs w:val="30"/>
         </w:rPr>
         <w:t>int</w:t>
       </w:r>
@@ -448,8 +430,6 @@
         <w:rPr>
           <w:rFonts w:ascii="Times New Roman" w:hAnsi="Times New Roman" w:cs="Times New Roman"/>
           <w:color w:val="000000"/>
-          <w:sz w:val="30"/>
-          <w:szCs w:val="30"/>
         </w:rPr>
         <w:t xml:space="preserve">[target+1];   </w:t>
       </w:r>
@@ -457,8 +437,6 @@
         <w:rPr>
           <w:rFonts w:ascii="Times New Roman" w:hAnsi="Times New Roman" w:cs="Times New Roman"/>
           <w:color w:val="3F7F5F"/>
-          <w:sz w:val="30"/>
-          <w:szCs w:val="30"/>
         </w:rPr>
         <w:t xml:space="preserve">// int array or </w:t>
       </w:r>
@@ -467,8 +445,6 @@
         <w:rPr>
           <w:rFonts w:ascii="Times New Roman" w:hAnsi="Times New Roman" w:cs="Times New Roman"/>
           <w:color w:val="3F7F5F"/>
-          <w:sz w:val="30"/>
-          <w:szCs w:val="30"/>
         </w:rPr>
         <w:t>boolean</w:t>
       </w:r>
@@ -477,8 +453,6 @@
         <w:rPr>
           <w:rFonts w:ascii="Times New Roman" w:hAnsi="Times New Roman" w:cs="Times New Roman"/>
           <w:color w:val="3F7F5F"/>
-          <w:sz w:val="30"/>
-          <w:szCs w:val="30"/>
         </w:rPr>
         <w:t xml:space="preserve"> array</w:t>
       </w:r>
@@ -490,8 +464,6 @@
         <w:adjustRightInd w:val="0"/>
         <w:rPr>
           <w:rFonts w:ascii="Times New Roman" w:hAnsi="Times New Roman" w:cs="Times New Roman"/>
-          <w:sz w:val="30"/>
-          <w:szCs w:val="30"/>
         </w:rPr>
       </w:pPr>
       <w:proofErr w:type="spellStart"/>
@@ -500,8 +472,6 @@
         <w:rPr>
           <w:rFonts w:ascii="Times New Roman" w:hAnsi="Times New Roman" w:cs="Times New Roman"/>
           <w:color w:val="000000"/>
-          <w:sz w:val="30"/>
-          <w:szCs w:val="30"/>
         </w:rPr>
         <w:t>dp</w:t>
       </w:r>
@@ -510,8 +480,6 @@
         <w:rPr>
           <w:rFonts w:ascii="Times New Roman" w:hAnsi="Times New Roman" w:cs="Times New Roman"/>
           <w:color w:val="000000"/>
-          <w:sz w:val="30"/>
-          <w:szCs w:val="30"/>
         </w:rPr>
         <w:t>[</w:t>
       </w:r>
@@ -520,8 +488,6 @@
         <w:rPr>
           <w:rFonts w:ascii="Times New Roman" w:hAnsi="Times New Roman" w:cs="Times New Roman"/>
           <w:color w:val="000000"/>
-          <w:sz w:val="30"/>
-          <w:szCs w:val="30"/>
         </w:rPr>
         <w:t xml:space="preserve">0] =        </w:t>
       </w:r>
@@ -529,8 +495,6 @@
         <w:rPr>
           <w:rFonts w:ascii="Times New Roman" w:hAnsi="Times New Roman" w:cs="Times New Roman"/>
           <w:color w:val="3F7F5F"/>
-          <w:sz w:val="30"/>
-          <w:szCs w:val="30"/>
         </w:rPr>
         <w:t>// initialization</w:t>
       </w:r>
@@ -542,8 +506,6 @@
         <w:adjustRightInd w:val="0"/>
         <w:rPr>
           <w:rFonts w:ascii="Times New Roman" w:hAnsi="Times New Roman" w:cs="Times New Roman"/>
-          <w:sz w:val="30"/>
-          <w:szCs w:val="30"/>
         </w:rPr>
       </w:pPr>
       <w:proofErr w:type="gramStart"/>
@@ -553,8 +515,6 @@
           <w:b/>
           <w:bCs/>
           <w:color w:val="7F0055"/>
-          <w:sz w:val="30"/>
-          <w:szCs w:val="30"/>
         </w:rPr>
         <w:t>for</w:t>
       </w:r>
@@ -562,8 +522,6 @@
         <w:rPr>
           <w:rFonts w:ascii="Times New Roman" w:hAnsi="Times New Roman" w:cs="Times New Roman"/>
           <w:color w:val="000000"/>
-          <w:sz w:val="30"/>
-          <w:szCs w:val="30"/>
         </w:rPr>
         <w:t>(</w:t>
       </w:r>
@@ -572,8 +530,6 @@
         <w:rPr>
           <w:rFonts w:ascii="Times New Roman" w:hAnsi="Times New Roman" w:cs="Times New Roman"/>
           <w:color w:val="000000"/>
-          <w:sz w:val="30"/>
-          <w:szCs w:val="30"/>
         </w:rPr>
         <w:t xml:space="preserve">num : </w:t>
       </w:r>
@@ -582,8 +538,6 @@
         <w:rPr>
           <w:rFonts w:ascii="Times New Roman" w:hAnsi="Times New Roman" w:cs="Times New Roman"/>
           <w:color w:val="000000"/>
-          <w:sz w:val="30"/>
-          <w:szCs w:val="30"/>
         </w:rPr>
         <w:t>nums</w:t>
       </w:r>
@@ -592,8 +546,6 @@
         <w:rPr>
           <w:rFonts w:ascii="Times New Roman" w:hAnsi="Times New Roman" w:cs="Times New Roman"/>
           <w:color w:val="000000"/>
-          <w:sz w:val="30"/>
-          <w:szCs w:val="30"/>
         </w:rPr>
         <w:t>) {</w:t>
       </w:r>
@@ -605,16 +557,12 @@
         <w:adjustRightInd w:val="0"/>
         <w:rPr>
           <w:rFonts w:ascii="Times New Roman" w:hAnsi="Times New Roman" w:cs="Times New Roman"/>
-          <w:sz w:val="30"/>
-          <w:szCs w:val="30"/>
-        </w:rPr>
-      </w:pPr>
-      <w:r>
-        <w:rPr>
-          <w:rFonts w:ascii="Times New Roman" w:hAnsi="Times New Roman" w:cs="Times New Roman"/>
-          <w:color w:val="000000"/>
-          <w:sz w:val="30"/>
-          <w:szCs w:val="30"/>
+        </w:rPr>
+      </w:pPr>
+      <w:r>
+        <w:rPr>
+          <w:rFonts w:ascii="Times New Roman" w:hAnsi="Times New Roman" w:cs="Times New Roman"/>
+          <w:color w:val="000000"/>
         </w:rPr>
         <w:tab/>
       </w:r>
@@ -625,8 +573,6 @@
           <w:b/>
           <w:bCs/>
           <w:color w:val="7F0055"/>
-          <w:sz w:val="30"/>
-          <w:szCs w:val="30"/>
         </w:rPr>
         <w:t>for</w:t>
       </w:r>
@@ -634,8 +580,6 @@
         <w:rPr>
           <w:rFonts w:ascii="Times New Roman" w:hAnsi="Times New Roman" w:cs="Times New Roman"/>
           <w:color w:val="000000"/>
-          <w:sz w:val="30"/>
-          <w:szCs w:val="30"/>
         </w:rPr>
         <w:t>(</w:t>
       </w:r>
@@ -644,8 +588,6 @@
         <w:rPr>
           <w:rFonts w:ascii="Times New Roman" w:hAnsi="Times New Roman" w:cs="Times New Roman"/>
           <w:color w:val="000000"/>
-          <w:sz w:val="30"/>
-          <w:szCs w:val="30"/>
         </w:rPr>
         <w:t>; ; ;) {</w:t>
       </w:r>
@@ -653,8 +595,6 @@
         <w:rPr>
           <w:rFonts w:ascii="Times New Roman" w:hAnsi="Times New Roman" w:cs="Times New Roman"/>
           <w:color w:val="3F7F5F"/>
-          <w:sz w:val="30"/>
-          <w:szCs w:val="30"/>
         </w:rPr>
         <w:t>// find the condition that meets the requirement</w:t>
       </w:r>
@@ -666,43 +606,27 @@
         <w:adjustRightInd w:val="0"/>
         <w:rPr>
           <w:rFonts w:ascii="Times New Roman" w:hAnsi="Times New Roman" w:cs="Times New Roman"/>
-          <w:sz w:val="30"/>
-          <w:szCs w:val="30"/>
-        </w:rPr>
-      </w:pPr>
-      <w:r>
-        <w:rPr>
-          <w:rFonts w:ascii="Times New Roman" w:hAnsi="Times New Roman" w:cs="Times New Roman"/>
-          <w:color w:val="000000"/>
-          <w:sz w:val="30"/>
-          <w:szCs w:val="30"/>
-        </w:rPr>
-        <w:tab/>
-      </w:r>
-      <w:r>
-        <w:rPr>
-          <w:rFonts w:ascii="Times New Roman" w:hAnsi="Times New Roman" w:cs="Times New Roman"/>
-          <w:color w:val="000000"/>
-          <w:sz w:val="30"/>
-          <w:szCs w:val="30"/>
-        </w:rPr>
-        <w:tab/>
-      </w:r>
-      <w:r>
-        <w:rPr>
-          <w:rFonts w:ascii="Times New Roman" w:hAnsi="Times New Roman" w:cs="Times New Roman"/>
-          <w:color w:val="000000"/>
-          <w:sz w:val="30"/>
-          <w:szCs w:val="30"/>
-        </w:rPr>
+        </w:rPr>
+      </w:pPr>
+      <w:r>
+        <w:rPr>
+          <w:rFonts w:ascii="Times New Roman" w:hAnsi="Times New Roman" w:cs="Times New Roman"/>
+          <w:color w:val="000000"/>
+        </w:rPr>
+        <w:tab/>
+      </w:r>
+      <w:r>
+        <w:rPr>
+          <w:rFonts w:ascii="Times New Roman" w:hAnsi="Times New Roman" w:cs="Times New Roman"/>
+          <w:color w:val="000000"/>
+        </w:rPr>
+        <w:tab/>
         <w:t xml:space="preserve">      </w:t>
       </w:r>
       <w:r>
         <w:rPr>
           <w:rFonts w:ascii="Times New Roman" w:hAnsi="Times New Roman" w:cs="Times New Roman"/>
           <w:color w:val="3F7F5F"/>
-          <w:sz w:val="30"/>
-          <w:szCs w:val="30"/>
         </w:rPr>
         <w:t>// elements can be repeated infinite times, write for loop from the front to the end</w:t>
       </w:r>
@@ -714,43 +638,27 @@
         <w:adjustRightInd w:val="0"/>
         <w:rPr>
           <w:rFonts w:ascii="Times New Roman" w:hAnsi="Times New Roman" w:cs="Times New Roman"/>
-          <w:sz w:val="30"/>
-          <w:szCs w:val="30"/>
-        </w:rPr>
-      </w:pPr>
-      <w:r>
-        <w:rPr>
-          <w:rFonts w:ascii="Times New Roman" w:hAnsi="Times New Roman" w:cs="Times New Roman"/>
-          <w:color w:val="000000"/>
-          <w:sz w:val="30"/>
-          <w:szCs w:val="30"/>
-        </w:rPr>
-        <w:tab/>
-      </w:r>
-      <w:r>
-        <w:rPr>
-          <w:rFonts w:ascii="Times New Roman" w:hAnsi="Times New Roman" w:cs="Times New Roman"/>
-          <w:color w:val="000000"/>
-          <w:sz w:val="30"/>
-          <w:szCs w:val="30"/>
-        </w:rPr>
-        <w:tab/>
-      </w:r>
-      <w:r>
-        <w:rPr>
-          <w:rFonts w:ascii="Times New Roman" w:hAnsi="Times New Roman" w:cs="Times New Roman"/>
-          <w:color w:val="000000"/>
-          <w:sz w:val="30"/>
-          <w:szCs w:val="30"/>
-        </w:rPr>
+        </w:rPr>
+      </w:pPr>
+      <w:r>
+        <w:rPr>
+          <w:rFonts w:ascii="Times New Roman" w:hAnsi="Times New Roman" w:cs="Times New Roman"/>
+          <w:color w:val="000000"/>
+        </w:rPr>
+        <w:tab/>
+      </w:r>
+      <w:r>
+        <w:rPr>
+          <w:rFonts w:ascii="Times New Roman" w:hAnsi="Times New Roman" w:cs="Times New Roman"/>
+          <w:color w:val="000000"/>
+        </w:rPr>
+        <w:tab/>
         <w:t xml:space="preserve">      </w:t>
       </w:r>
       <w:r>
         <w:rPr>
           <w:rFonts w:ascii="Times New Roman" w:hAnsi="Times New Roman" w:cs="Times New Roman"/>
           <w:color w:val="3F7F5F"/>
-          <w:sz w:val="30"/>
-          <w:szCs w:val="30"/>
         </w:rPr>
         <w:t>// elements can only be use for one time, write for loop from the end to the front</w:t>
       </w:r>
@@ -762,16 +670,12 @@
         <w:adjustRightInd w:val="0"/>
         <w:rPr>
           <w:rFonts w:ascii="Times New Roman" w:hAnsi="Times New Roman" w:cs="Times New Roman"/>
-          <w:sz w:val="30"/>
-          <w:szCs w:val="30"/>
-        </w:rPr>
-      </w:pPr>
-      <w:r>
-        <w:rPr>
-          <w:rFonts w:ascii="Times New Roman" w:hAnsi="Times New Roman" w:cs="Times New Roman"/>
-          <w:color w:val="000000"/>
-          <w:sz w:val="30"/>
-          <w:szCs w:val="30"/>
+        </w:rPr>
+      </w:pPr>
+      <w:r>
+        <w:rPr>
+          <w:rFonts w:ascii="Times New Roman" w:hAnsi="Times New Roman" w:cs="Times New Roman"/>
+          <w:color w:val="000000"/>
         </w:rPr>
         <w:tab/>
         <w:t xml:space="preserve">   </w:t>
@@ -780,8 +684,6 @@
         <w:rPr>
           <w:rFonts w:ascii="Times New Roman" w:hAnsi="Times New Roman" w:cs="Times New Roman"/>
           <w:color w:val="3F7F5F"/>
-          <w:sz w:val="30"/>
-          <w:szCs w:val="30"/>
         </w:rPr>
         <w:t xml:space="preserve">// </w:t>
       </w:r>
@@ -790,8 +692,6 @@
         <w:rPr>
           <w:rFonts w:ascii="Times New Roman" w:hAnsi="Times New Roman" w:cs="Times New Roman"/>
           <w:color w:val="3F7F5F"/>
-          <w:sz w:val="30"/>
-          <w:szCs w:val="30"/>
         </w:rPr>
         <w:t>dp</w:t>
       </w:r>
@@ -800,8 +700,6 @@
         <w:rPr>
           <w:rFonts w:ascii="Times New Roman" w:hAnsi="Times New Roman" w:cs="Times New Roman"/>
           <w:color w:val="3F7F5F"/>
-          <w:sz w:val="30"/>
-          <w:szCs w:val="30"/>
         </w:rPr>
         <w:t xml:space="preserve"> implementation</w:t>
       </w:r>
@@ -813,16 +711,12 @@
         <w:adjustRightInd w:val="0"/>
         <w:rPr>
           <w:rFonts w:ascii="Times New Roman" w:hAnsi="Times New Roman" w:cs="Times New Roman"/>
-          <w:sz w:val="30"/>
-          <w:szCs w:val="30"/>
-        </w:rPr>
-      </w:pPr>
-      <w:r>
-        <w:rPr>
-          <w:rFonts w:ascii="Times New Roman" w:hAnsi="Times New Roman" w:cs="Times New Roman"/>
-          <w:color w:val="000000"/>
-          <w:sz w:val="30"/>
-          <w:szCs w:val="30"/>
+        </w:rPr>
+      </w:pPr>
+      <w:r>
+        <w:rPr>
+          <w:rFonts w:ascii="Times New Roman" w:hAnsi="Times New Roman" w:cs="Times New Roman"/>
+          <w:color w:val="000000"/>
         </w:rPr>
         <w:tab/>
         <w:t>}</w:t>
@@ -835,16 +729,12 @@
         <w:adjustRightInd w:val="0"/>
         <w:rPr>
           <w:rFonts w:ascii="Times New Roman" w:hAnsi="Times New Roman" w:cs="Times New Roman"/>
-          <w:sz w:val="30"/>
-          <w:szCs w:val="30"/>
-        </w:rPr>
-      </w:pPr>
-      <w:r>
-        <w:rPr>
-          <w:rFonts w:ascii="Times New Roman" w:hAnsi="Times New Roman" w:cs="Times New Roman"/>
-          <w:color w:val="000000"/>
-          <w:sz w:val="30"/>
-          <w:szCs w:val="30"/>
+        </w:rPr>
+      </w:pPr>
+      <w:r>
+        <w:rPr>
+          <w:rFonts w:ascii="Times New Roman" w:hAnsi="Times New Roman" w:cs="Times New Roman"/>
+          <w:color w:val="000000"/>
         </w:rPr>
         <w:t>}</w:t>
       </w:r>
@@ -857,8 +747,6 @@
         <w:rPr>
           <w:rFonts w:ascii="Times New Roman" w:hAnsi="Times New Roman" w:cs="Times New Roman"/>
           <w:color w:val="000000"/>
-          <w:sz w:val="30"/>
-          <w:szCs w:val="30"/>
         </w:rPr>
       </w:pPr>
       <w:r>
@@ -867,8 +755,6 @@
           <w:b/>
           <w:bCs/>
           <w:color w:val="7F0055"/>
-          <w:sz w:val="30"/>
-          <w:szCs w:val="30"/>
         </w:rPr>
         <w:t>return</w:t>
       </w:r>
@@ -876,8 +762,6 @@
         <w:rPr>
           <w:rFonts w:ascii="Times New Roman" w:hAnsi="Times New Roman" w:cs="Times New Roman"/>
           <w:color w:val="000000"/>
-          <w:sz w:val="30"/>
-          <w:szCs w:val="30"/>
         </w:rPr>
         <w:t xml:space="preserve"> </w:t>
       </w:r>
@@ -886,8 +770,6 @@
         <w:rPr>
           <w:rFonts w:ascii="Times New Roman" w:hAnsi="Times New Roman" w:cs="Times New Roman"/>
           <w:color w:val="000000"/>
-          <w:sz w:val="30"/>
-          <w:szCs w:val="30"/>
         </w:rPr>
         <w:t>dp</w:t>
       </w:r>
@@ -896,8 +778,6 @@
         <w:rPr>
           <w:rFonts w:ascii="Times New Roman" w:hAnsi="Times New Roman" w:cs="Times New Roman"/>
           <w:color w:val="000000"/>
-          <w:sz w:val="30"/>
-          <w:szCs w:val="30"/>
         </w:rPr>
         <w:t>[target]</w:t>
       </w:r>
@@ -12599,8 +12479,6 @@
         <w:adjustRightInd w:val="0"/>
         <w:rPr>
           <w:rFonts w:ascii="Times New Roman" w:hAnsi="Times New Roman" w:cs="Times New Roman"/>
-          <w:sz w:val="30"/>
-          <w:szCs w:val="30"/>
         </w:rPr>
       </w:pPr>
       <w:proofErr w:type="gramStart"/>
@@ -12610,8 +12488,6 @@
           <w:b/>
           <w:bCs/>
           <w:color w:val="7F0055"/>
-          <w:sz w:val="30"/>
-          <w:szCs w:val="30"/>
         </w:rPr>
         <w:t>for</w:t>
       </w:r>
@@ -12619,8 +12495,6 @@
         <w:rPr>
           <w:rFonts w:ascii="Times New Roman" w:hAnsi="Times New Roman" w:cs="Times New Roman"/>
           <w:color w:val="000000"/>
-          <w:sz w:val="30"/>
-          <w:szCs w:val="30"/>
         </w:rPr>
         <w:t>(</w:t>
       </w:r>
@@ -12631,8 +12505,6 @@
           <w:b/>
           <w:bCs/>
           <w:color w:val="7F0055"/>
-          <w:sz w:val="30"/>
-          <w:szCs w:val="30"/>
         </w:rPr>
         <w:t>int</w:t>
       </w:r>
@@ -12640,8 +12512,6 @@
         <w:rPr>
           <w:rFonts w:ascii="Times New Roman" w:hAnsi="Times New Roman" w:cs="Times New Roman"/>
           <w:color w:val="000000"/>
-          <w:sz w:val="30"/>
-          <w:szCs w:val="30"/>
         </w:rPr>
         <w:t xml:space="preserve"> </w:t>
       </w:r>
@@ -12650,8 +12520,6 @@
         <w:rPr>
           <w:rFonts w:ascii="Times New Roman" w:hAnsi="Times New Roman" w:cs="Times New Roman"/>
           <w:color w:val="000000"/>
-          <w:sz w:val="30"/>
-          <w:szCs w:val="30"/>
         </w:rPr>
         <w:t>i</w:t>
       </w:r>
@@ -12660,8 +12528,6 @@
         <w:rPr>
           <w:rFonts w:ascii="Times New Roman" w:hAnsi="Times New Roman" w:cs="Times New Roman"/>
           <w:color w:val="000000"/>
-          <w:sz w:val="30"/>
-          <w:szCs w:val="30"/>
         </w:rPr>
         <w:t xml:space="preserve"> = 0; </w:t>
       </w:r>
@@ -12670,8 +12536,6 @@
         <w:rPr>
           <w:rFonts w:ascii="Times New Roman" w:hAnsi="Times New Roman" w:cs="Times New Roman"/>
           <w:color w:val="000000"/>
-          <w:sz w:val="30"/>
-          <w:szCs w:val="30"/>
         </w:rPr>
         <w:t>i</w:t>
       </w:r>
@@ -12680,8 +12544,6 @@
         <w:rPr>
           <w:rFonts w:ascii="Times New Roman" w:hAnsi="Times New Roman" w:cs="Times New Roman"/>
           <w:color w:val="000000"/>
-          <w:sz w:val="30"/>
-          <w:szCs w:val="30"/>
         </w:rPr>
         <w:t xml:space="preserve"> &lt;= n; </w:t>
       </w:r>
@@ -12690,8 +12552,6 @@
         <w:rPr>
           <w:rFonts w:ascii="Times New Roman" w:hAnsi="Times New Roman" w:cs="Times New Roman"/>
           <w:color w:val="000000"/>
-          <w:sz w:val="30"/>
-          <w:szCs w:val="30"/>
         </w:rPr>
         <w:t>i</w:t>
       </w:r>
@@ -12700,8 +12560,6 @@
         <w:rPr>
           <w:rFonts w:ascii="Times New Roman" w:hAnsi="Times New Roman" w:cs="Times New Roman"/>
           <w:color w:val="000000"/>
-          <w:sz w:val="30"/>
-          <w:szCs w:val="30"/>
         </w:rPr>
         <w:t>++) {</w:t>
       </w:r>
@@ -12713,16 +12571,12 @@
         <w:adjustRightInd w:val="0"/>
         <w:rPr>
           <w:rFonts w:ascii="Times New Roman" w:hAnsi="Times New Roman" w:cs="Times New Roman"/>
-          <w:sz w:val="30"/>
-          <w:szCs w:val="30"/>
-        </w:rPr>
-      </w:pPr>
-      <w:r>
-        <w:rPr>
-          <w:rFonts w:ascii="Times New Roman" w:hAnsi="Times New Roman" w:cs="Times New Roman"/>
-          <w:color w:val="000000"/>
-          <w:sz w:val="30"/>
-          <w:szCs w:val="30"/>
+        </w:rPr>
+      </w:pPr>
+      <w:r>
+        <w:rPr>
+          <w:rFonts w:ascii="Times New Roman" w:hAnsi="Times New Roman" w:cs="Times New Roman"/>
+          <w:color w:val="000000"/>
         </w:rPr>
         <w:t>distance[</w:t>
       </w:r>
@@ -12731,8 +12585,6 @@
         <w:rPr>
           <w:rFonts w:ascii="Times New Roman" w:hAnsi="Times New Roman" w:cs="Times New Roman"/>
           <w:color w:val="000000"/>
-          <w:sz w:val="30"/>
-          <w:szCs w:val="30"/>
         </w:rPr>
         <w:t>i</w:t>
       </w:r>
@@ -12741,8 +12593,6 @@
         <w:rPr>
           <w:rFonts w:ascii="Times New Roman" w:hAnsi="Times New Roman" w:cs="Times New Roman"/>
           <w:color w:val="000000"/>
-          <w:sz w:val="30"/>
-          <w:szCs w:val="30"/>
         </w:rPr>
         <w:t xml:space="preserve">] = </w:t>
       </w:r>
@@ -12751,8 +12601,6 @@
         <w:rPr>
           <w:rFonts w:ascii="Times New Roman" w:hAnsi="Times New Roman" w:cs="Times New Roman"/>
           <w:color w:val="000000"/>
-          <w:sz w:val="30"/>
-          <w:szCs w:val="30"/>
         </w:rPr>
         <w:t>Integer.MAX_VALUE</w:t>
       </w:r>
@@ -12761,8 +12609,6 @@
         <w:rPr>
           <w:rFonts w:ascii="Times New Roman" w:hAnsi="Times New Roman" w:cs="Times New Roman"/>
           <w:color w:val="000000"/>
-          <w:sz w:val="30"/>
-          <w:szCs w:val="30"/>
         </w:rPr>
         <w:t xml:space="preserve">; </w:t>
       </w:r>
@@ -12770,8 +12616,6 @@
         <w:rPr>
           <w:rFonts w:ascii="Times New Roman" w:hAnsi="Times New Roman" w:cs="Times New Roman"/>
           <w:color w:val="3F7F5F"/>
-          <w:sz w:val="30"/>
-          <w:szCs w:val="30"/>
         </w:rPr>
         <w:t>// initialize the distance of all other node to be infinity</w:t>
       </w:r>
@@ -12783,16 +12627,12 @@
         <w:adjustRightInd w:val="0"/>
         <w:rPr>
           <w:rFonts w:ascii="Times New Roman" w:hAnsi="Times New Roman" w:cs="Times New Roman"/>
-          <w:sz w:val="30"/>
-          <w:szCs w:val="30"/>
-        </w:rPr>
-      </w:pPr>
-      <w:r>
-        <w:rPr>
-          <w:rFonts w:ascii="Times New Roman" w:hAnsi="Times New Roman" w:cs="Times New Roman"/>
-          <w:color w:val="000000"/>
-          <w:sz w:val="30"/>
-          <w:szCs w:val="30"/>
+        </w:rPr>
+      </w:pPr>
+      <w:r>
+        <w:rPr>
+          <w:rFonts w:ascii="Times New Roman" w:hAnsi="Times New Roman" w:cs="Times New Roman"/>
+          <w:color w:val="000000"/>
         </w:rPr>
         <w:tab/>
         <w:t>}</w:t>
@@ -12805,16 +12645,12 @@
         <w:adjustRightInd w:val="0"/>
         <w:rPr>
           <w:rFonts w:ascii="Times New Roman" w:hAnsi="Times New Roman" w:cs="Times New Roman"/>
-          <w:sz w:val="30"/>
-          <w:szCs w:val="30"/>
-        </w:rPr>
-      </w:pPr>
-      <w:r>
-        <w:rPr>
-          <w:rFonts w:ascii="Times New Roman" w:hAnsi="Times New Roman" w:cs="Times New Roman"/>
-          <w:color w:val="000000"/>
-          <w:sz w:val="30"/>
-          <w:szCs w:val="30"/>
+        </w:rPr>
+      </w:pPr>
+      <w:r>
+        <w:rPr>
+          <w:rFonts w:ascii="Times New Roman" w:hAnsi="Times New Roman" w:cs="Times New Roman"/>
+          <w:color w:val="000000"/>
         </w:rPr>
         <w:t xml:space="preserve">distance[x] = 0; </w:t>
       </w:r>
@@ -12822,8 +12658,6 @@
         <w:rPr>
           <w:rFonts w:ascii="Times New Roman" w:hAnsi="Times New Roman" w:cs="Times New Roman"/>
           <w:color w:val="3F7F5F"/>
-          <w:sz w:val="30"/>
-          <w:szCs w:val="30"/>
         </w:rPr>
         <w:t>// this is the starting node</w:t>
       </w:r>
@@ -12835,29 +12669,23 @@
         <w:adjustRightInd w:val="0"/>
         <w:rPr>
           <w:rFonts w:ascii="Times New Roman" w:hAnsi="Times New Roman" w:cs="Times New Roman"/>
-          <w:sz w:val="30"/>
-          <w:szCs w:val="30"/>
-        </w:rPr>
-      </w:pPr>
-      <w:r>
-        <w:rPr>
-          <w:rFonts w:ascii="Times New Roman" w:hAnsi="Times New Roman" w:cs="Times New Roman"/>
-          <w:color w:val="000000"/>
-          <w:sz w:val="30"/>
-          <w:szCs w:val="30"/>
-        </w:rPr>
-        <w:tab/>
-      </w:r>
-    </w:p>
-    <w:p>
-      <w:pPr>
-        <w:autoSpaceDE w:val="0"/>
-        <w:autoSpaceDN w:val="0"/>
-        <w:adjustRightInd w:val="0"/>
-        <w:rPr>
-          <w:rFonts w:ascii="Times New Roman" w:hAnsi="Times New Roman" w:cs="Times New Roman"/>
-          <w:sz w:val="30"/>
-          <w:szCs w:val="30"/>
+        </w:rPr>
+      </w:pPr>
+      <w:r>
+        <w:rPr>
+          <w:rFonts w:ascii="Times New Roman" w:hAnsi="Times New Roman" w:cs="Times New Roman"/>
+          <w:color w:val="000000"/>
+        </w:rPr>
+        <w:tab/>
+      </w:r>
+    </w:p>
+    <w:p>
+      <w:pPr>
+        <w:autoSpaceDE w:val="0"/>
+        <w:autoSpaceDN w:val="0"/>
+        <w:adjustRightInd w:val="0"/>
+        <w:rPr>
+          <w:rFonts w:ascii="Times New Roman" w:hAnsi="Times New Roman" w:cs="Times New Roman"/>
         </w:rPr>
       </w:pPr>
       <w:proofErr w:type="gramStart"/>
@@ -12867,8 +12695,6 @@
           <w:b/>
           <w:bCs/>
           <w:color w:val="7F0055"/>
-          <w:sz w:val="30"/>
-          <w:szCs w:val="30"/>
         </w:rPr>
         <w:t>for</w:t>
       </w:r>
@@ -12876,8 +12702,6 @@
         <w:rPr>
           <w:rFonts w:ascii="Times New Roman" w:hAnsi="Times New Roman" w:cs="Times New Roman"/>
           <w:color w:val="000000"/>
-          <w:sz w:val="30"/>
-          <w:szCs w:val="30"/>
         </w:rPr>
         <w:t>(</w:t>
       </w:r>
@@ -12888,8 +12712,6 @@
           <w:b/>
           <w:bCs/>
           <w:color w:val="7F0055"/>
-          <w:sz w:val="30"/>
-          <w:szCs w:val="30"/>
         </w:rPr>
         <w:t>int</w:t>
       </w:r>
@@ -12897,8 +12719,6 @@
         <w:rPr>
           <w:rFonts w:ascii="Times New Roman" w:hAnsi="Times New Roman" w:cs="Times New Roman"/>
           <w:color w:val="000000"/>
-          <w:sz w:val="30"/>
-          <w:szCs w:val="30"/>
         </w:rPr>
         <w:t xml:space="preserve"> </w:t>
       </w:r>
@@ -12907,8 +12727,6 @@
         <w:rPr>
           <w:rFonts w:ascii="Times New Roman" w:hAnsi="Times New Roman" w:cs="Times New Roman"/>
           <w:color w:val="000000"/>
-          <w:sz w:val="30"/>
-          <w:szCs w:val="30"/>
         </w:rPr>
         <w:t>i</w:t>
       </w:r>
@@ -12917,8 +12735,6 @@
         <w:rPr>
           <w:rFonts w:ascii="Times New Roman" w:hAnsi="Times New Roman" w:cs="Times New Roman"/>
           <w:color w:val="000000"/>
-          <w:sz w:val="30"/>
-          <w:szCs w:val="30"/>
         </w:rPr>
         <w:t xml:space="preserve"> = 1; </w:t>
       </w:r>
@@ -12927,8 +12743,6 @@
         <w:rPr>
           <w:rFonts w:ascii="Times New Roman" w:hAnsi="Times New Roman" w:cs="Times New Roman"/>
           <w:color w:val="000000"/>
-          <w:sz w:val="30"/>
-          <w:szCs w:val="30"/>
         </w:rPr>
         <w:t>i</w:t>
       </w:r>
@@ -12937,8 +12751,6 @@
         <w:rPr>
           <w:rFonts w:ascii="Times New Roman" w:hAnsi="Times New Roman" w:cs="Times New Roman"/>
           <w:color w:val="000000"/>
-          <w:sz w:val="30"/>
-          <w:szCs w:val="30"/>
         </w:rPr>
         <w:t xml:space="preserve"> &lt;= n-1; </w:t>
       </w:r>
@@ -12947,8 +12759,6 @@
         <w:rPr>
           <w:rFonts w:ascii="Times New Roman" w:hAnsi="Times New Roman" w:cs="Times New Roman"/>
           <w:color w:val="000000"/>
-          <w:sz w:val="30"/>
-          <w:szCs w:val="30"/>
         </w:rPr>
         <w:t>i</w:t>
       </w:r>
@@ -12957,8 +12767,6 @@
         <w:rPr>
           <w:rFonts w:ascii="Times New Roman" w:hAnsi="Times New Roman" w:cs="Times New Roman"/>
           <w:color w:val="000000"/>
-          <w:sz w:val="30"/>
-          <w:szCs w:val="30"/>
         </w:rPr>
         <w:t xml:space="preserve">++) {  </w:t>
       </w:r>
@@ -12966,8 +12774,6 @@
         <w:rPr>
           <w:rFonts w:ascii="Times New Roman" w:hAnsi="Times New Roman" w:cs="Times New Roman"/>
           <w:color w:val="3F7F5F"/>
-          <w:sz w:val="30"/>
-          <w:szCs w:val="30"/>
         </w:rPr>
         <w:t>// for each node</w:t>
       </w:r>
@@ -12979,16 +12785,12 @@
         <w:adjustRightInd w:val="0"/>
         <w:rPr>
           <w:rFonts w:ascii="Times New Roman" w:hAnsi="Times New Roman" w:cs="Times New Roman"/>
-          <w:sz w:val="30"/>
-          <w:szCs w:val="30"/>
-        </w:rPr>
-      </w:pPr>
-      <w:r>
-        <w:rPr>
-          <w:rFonts w:ascii="Times New Roman" w:hAnsi="Times New Roman" w:cs="Times New Roman"/>
-          <w:color w:val="000000"/>
-          <w:sz w:val="30"/>
-          <w:szCs w:val="30"/>
+        </w:rPr>
+      </w:pPr>
+      <w:r>
+        <w:rPr>
+          <w:rFonts w:ascii="Times New Roman" w:hAnsi="Times New Roman" w:cs="Times New Roman"/>
+          <w:color w:val="000000"/>
         </w:rPr>
         <w:tab/>
       </w:r>
@@ -12999,8 +12801,6 @@
           <w:b/>
           <w:bCs/>
           <w:color w:val="7F0055"/>
-          <w:sz w:val="30"/>
-          <w:szCs w:val="30"/>
         </w:rPr>
         <w:t>for</w:t>
       </w:r>
@@ -13008,8 +12808,6 @@
         <w:rPr>
           <w:rFonts w:ascii="Times New Roman" w:hAnsi="Times New Roman" w:cs="Times New Roman"/>
           <w:color w:val="000000"/>
-          <w:sz w:val="30"/>
-          <w:szCs w:val="30"/>
         </w:rPr>
         <w:t>(</w:t>
       </w:r>
@@ -13018,8 +12816,6 @@
         <w:rPr>
           <w:rFonts w:ascii="Times New Roman" w:hAnsi="Times New Roman" w:cs="Times New Roman"/>
           <w:color w:val="000000"/>
-          <w:sz w:val="30"/>
-          <w:szCs w:val="30"/>
         </w:rPr>
         <w:t xml:space="preserve">edge e : edges) {   </w:t>
       </w:r>
@@ -13027,8 +12823,6 @@
         <w:rPr>
           <w:rFonts w:ascii="Times New Roman" w:hAnsi="Times New Roman" w:cs="Times New Roman"/>
           <w:color w:val="3F7F5F"/>
-          <w:sz w:val="30"/>
-          <w:szCs w:val="30"/>
         </w:rPr>
         <w:t>// for each edge</w:t>
       </w:r>
@@ -13040,25 +12834,19 @@
         <w:adjustRightInd w:val="0"/>
         <w:rPr>
           <w:rFonts w:ascii="Times New Roman" w:hAnsi="Times New Roman" w:cs="Times New Roman"/>
-          <w:sz w:val="30"/>
-          <w:szCs w:val="30"/>
-        </w:rPr>
-      </w:pPr>
-      <w:r>
-        <w:rPr>
-          <w:rFonts w:ascii="Times New Roman" w:hAnsi="Times New Roman" w:cs="Times New Roman"/>
-          <w:color w:val="000000"/>
-          <w:sz w:val="30"/>
-          <w:szCs w:val="30"/>
-        </w:rPr>
-        <w:tab/>
-      </w:r>
-      <w:r>
-        <w:rPr>
-          <w:rFonts w:ascii="Times New Roman" w:hAnsi="Times New Roman" w:cs="Times New Roman"/>
-          <w:color w:val="000000"/>
-          <w:sz w:val="30"/>
-          <w:szCs w:val="30"/>
+        </w:rPr>
+      </w:pPr>
+      <w:r>
+        <w:rPr>
+          <w:rFonts w:ascii="Times New Roman" w:hAnsi="Times New Roman" w:cs="Times New Roman"/>
+          <w:color w:val="000000"/>
+        </w:rPr>
+        <w:tab/>
+      </w:r>
+      <w:r>
+        <w:rPr>
+          <w:rFonts w:ascii="Times New Roman" w:hAnsi="Times New Roman" w:cs="Times New Roman"/>
+          <w:color w:val="000000"/>
         </w:rPr>
         <w:tab/>
         <w:t xml:space="preserve">(start, end, weight) = </w:t>
@@ -13068,8 +12856,6 @@
         <w:rPr>
           <w:rFonts w:ascii="Times New Roman" w:hAnsi="Times New Roman" w:cs="Times New Roman"/>
           <w:color w:val="000000"/>
-          <w:sz w:val="30"/>
-          <w:szCs w:val="30"/>
         </w:rPr>
         <w:t>e;</w:t>
       </w:r>
@@ -13082,25 +12868,19 @@
         <w:adjustRightInd w:val="0"/>
         <w:rPr>
           <w:rFonts w:ascii="Times New Roman" w:hAnsi="Times New Roman" w:cs="Times New Roman"/>
-          <w:sz w:val="30"/>
-          <w:szCs w:val="30"/>
-        </w:rPr>
-      </w:pPr>
-      <w:r>
-        <w:rPr>
-          <w:rFonts w:ascii="Times New Roman" w:hAnsi="Times New Roman" w:cs="Times New Roman"/>
-          <w:color w:val="000000"/>
-          <w:sz w:val="30"/>
-          <w:szCs w:val="30"/>
-        </w:rPr>
-        <w:tab/>
-      </w:r>
-      <w:r>
-        <w:rPr>
-          <w:rFonts w:ascii="Times New Roman" w:hAnsi="Times New Roman" w:cs="Times New Roman"/>
-          <w:color w:val="000000"/>
-          <w:sz w:val="30"/>
-          <w:szCs w:val="30"/>
+        </w:rPr>
+      </w:pPr>
+      <w:r>
+        <w:rPr>
+          <w:rFonts w:ascii="Times New Roman" w:hAnsi="Times New Roman" w:cs="Times New Roman"/>
+          <w:color w:val="000000"/>
+        </w:rPr>
+        <w:tab/>
+      </w:r>
+      <w:r>
+        <w:rPr>
+          <w:rFonts w:ascii="Times New Roman" w:hAnsi="Times New Roman" w:cs="Times New Roman"/>
+          <w:color w:val="000000"/>
         </w:rPr>
         <w:tab/>
       </w:r>
@@ -13108,8 +12888,6 @@
         <w:rPr>
           <w:rFonts w:ascii="Times New Roman" w:hAnsi="Times New Roman" w:cs="Times New Roman"/>
           <w:color w:val="3F7F5F"/>
-          <w:sz w:val="30"/>
-          <w:szCs w:val="30"/>
         </w:rPr>
         <w:t xml:space="preserve">// try to reduce the distance by finding edges that </w:t>
       </w:r>
@@ -13118,8 +12896,6 @@
         <w:rPr>
           <w:rFonts w:ascii="Times New Roman" w:hAnsi="Times New Roman" w:cs="Times New Roman"/>
           <w:color w:val="3F7F5F"/>
-          <w:sz w:val="30"/>
-          <w:szCs w:val="30"/>
         </w:rPr>
         <w:t>shortes</w:t>
       </w:r>
@@ -13128,8 +12904,6 @@
         <w:rPr>
           <w:rFonts w:ascii="Times New Roman" w:hAnsi="Times New Roman" w:cs="Times New Roman"/>
           <w:color w:val="3F7F5F"/>
-          <w:sz w:val="30"/>
-          <w:szCs w:val="30"/>
         </w:rPr>
         <w:t xml:space="preserve"> the paths</w:t>
       </w:r>
@@ -13141,25 +12915,19 @@
         <w:adjustRightInd w:val="0"/>
         <w:rPr>
           <w:rFonts w:ascii="Times New Roman" w:hAnsi="Times New Roman" w:cs="Times New Roman"/>
-          <w:sz w:val="30"/>
-          <w:szCs w:val="30"/>
-        </w:rPr>
-      </w:pPr>
-      <w:r>
-        <w:rPr>
-          <w:rFonts w:ascii="Times New Roman" w:hAnsi="Times New Roman" w:cs="Times New Roman"/>
-          <w:color w:val="000000"/>
-          <w:sz w:val="30"/>
-          <w:szCs w:val="30"/>
-        </w:rPr>
-        <w:tab/>
-      </w:r>
-      <w:r>
-        <w:rPr>
-          <w:rFonts w:ascii="Times New Roman" w:hAnsi="Times New Roman" w:cs="Times New Roman"/>
-          <w:color w:val="000000"/>
-          <w:sz w:val="30"/>
-          <w:szCs w:val="30"/>
+        </w:rPr>
+      </w:pPr>
+      <w:r>
+        <w:rPr>
+          <w:rFonts w:ascii="Times New Roman" w:hAnsi="Times New Roman" w:cs="Times New Roman"/>
+          <w:color w:val="000000"/>
+        </w:rPr>
+        <w:tab/>
+      </w:r>
+      <w:r>
+        <w:rPr>
+          <w:rFonts w:ascii="Times New Roman" w:hAnsi="Times New Roman" w:cs="Times New Roman"/>
+          <w:color w:val="000000"/>
         </w:rPr>
         <w:tab/>
         <w:t xml:space="preserve">distance[end] = </w:t>
@@ -13169,8 +12937,6 @@
         <w:rPr>
           <w:rFonts w:ascii="Times New Roman" w:hAnsi="Times New Roman" w:cs="Times New Roman"/>
           <w:color w:val="000000"/>
-          <w:sz w:val="30"/>
-          <w:szCs w:val="30"/>
         </w:rPr>
         <w:t>Math.min</w:t>
       </w:r>
@@ -13179,8 +12945,6 @@
         <w:rPr>
           <w:rFonts w:ascii="Times New Roman" w:hAnsi="Times New Roman" w:cs="Times New Roman"/>
           <w:color w:val="000000"/>
-          <w:sz w:val="30"/>
-          <w:szCs w:val="30"/>
         </w:rPr>
         <w:t>(distance[end], distance[start] + weight</w:t>
       </w:r>
@@ -13189,8 +12953,6 @@
         <w:rPr>
           <w:rFonts w:ascii="Times New Roman" w:hAnsi="Times New Roman" w:cs="Times New Roman"/>
           <w:color w:val="000000"/>
-          <w:sz w:val="30"/>
-          <w:szCs w:val="30"/>
         </w:rPr>
         <w:t>);</w:t>
       </w:r>
@@ -13203,16 +12965,12 @@
         <w:adjustRightInd w:val="0"/>
         <w:rPr>
           <w:rFonts w:ascii="Times New Roman" w:hAnsi="Times New Roman" w:cs="Times New Roman"/>
-          <w:sz w:val="30"/>
-          <w:szCs w:val="30"/>
-        </w:rPr>
-      </w:pPr>
-      <w:r>
-        <w:rPr>
-          <w:rFonts w:ascii="Times New Roman" w:hAnsi="Times New Roman" w:cs="Times New Roman"/>
-          <w:color w:val="000000"/>
-          <w:sz w:val="30"/>
-          <w:szCs w:val="30"/>
+        </w:rPr>
+      </w:pPr>
+      <w:r>
+        <w:rPr>
+          <w:rFonts w:ascii="Times New Roman" w:hAnsi="Times New Roman" w:cs="Times New Roman"/>
+          <w:color w:val="000000"/>
         </w:rPr>
         <w:tab/>
         <w:t>}</w:t>
@@ -13225,16 +12983,12 @@
         <w:adjustRightInd w:val="0"/>
         <w:rPr>
           <w:rFonts w:ascii="Times New Roman" w:hAnsi="Times New Roman" w:cs="Times New Roman"/>
-          <w:sz w:val="30"/>
-          <w:szCs w:val="30"/>
-        </w:rPr>
-      </w:pPr>
-      <w:r>
-        <w:rPr>
-          <w:rFonts w:ascii="Times New Roman" w:hAnsi="Times New Roman" w:cs="Times New Roman"/>
-          <w:color w:val="000000"/>
-          <w:sz w:val="30"/>
-          <w:szCs w:val="30"/>
+        </w:rPr>
+      </w:pPr>
+      <w:r>
+        <w:rPr>
+          <w:rFonts w:ascii="Times New Roman" w:hAnsi="Times New Roman" w:cs="Times New Roman"/>
+          <w:color w:val="000000"/>
         </w:rPr>
         <w:t>}</w:t>
       </w:r>
@@ -13464,6 +13218,7 @@
           <w:sz w:val="30"/>
           <w:szCs w:val="30"/>
         </w:rPr>
+        <w:lastRenderedPageBreak/>
         <w:t xml:space="preserve">Initially, the distance to the starting node is 0 and the distance to any other node is infinite. At each stop, </w:t>
       </w:r>
       <w:r>
@@ -14712,7 +14467,17 @@
           <w:sz w:val="30"/>
           <w:szCs w:val="30"/>
         </w:rPr>
-        <w:t xml:space="preserve">The algorithm maintains a matrix that contains distances between the nodes. The initial matrix is directly constructed based on the adjacency matrix of the graph. Then, the algorithm consists of consecutive rounds, and on each round, it selects a </w:t>
+        <w:t xml:space="preserve">The algorithm maintains a matrix that contains distances between the nodes. The initial matrix is directly constructed based on the adjacency matrix of the </w:t>
+      </w:r>
+      <w:r>
+        <w:rPr>
+          <w:rFonts w:ascii="Times New Roman" w:hAnsi="Times New Roman" w:cs="Times New Roman"/>
+          <w:color w:val="000000"/>
+          <w:sz w:val="30"/>
+          <w:szCs w:val="30"/>
+        </w:rPr>
+        <w:lastRenderedPageBreak/>
+        <w:t xml:space="preserve">graph. Then, the algorithm consists of consecutive rounds, and on each round, it selects a </w:t>
       </w:r>
       <w:r>
         <w:rPr>

</xml_diff>